<commit_message>
added document to project.html
</commit_message>
<xml_diff>
--- a/docs/Asiah Crutchfield - Resume.docx
+++ b/docs/Asiah Crutchfield - Resume.docx
@@ -148,7 +148,7 @@
           <w:color w:val="1c2985"/>
           <w:rtl w:val="0"/>
         </w:rPr>
-        <w:t xml:space="preserve">laosunsaiya@gmail.com</w:t>
+        <w:t xml:space="preserve">asiah@asiahcrutchfield.com</w:t>
       </w:r>
       <w:r>
         <w:rPr>
@@ -1929,54 +1929,6 @@
         </w:rPr>
         <w:t xml:space="preserve">English | Some Chinese </w:t>
       </w:r>
-      <w:r>
-        <w:rPr>
-          <w:rtl w:val="0"/>
-        </w:rPr>
-      </w:r>
-    </w:p>
-    <w:p>
-      <w:pPr>
-        <w:ind w:left="0" w:firstLine="0"/>
-        <w:rPr>
-          <w:rFonts w:ascii="Oswald" w:cs="Oswald" w:eastAsia="Oswald" w:hAnsi="Oswald"/>
-          <w:color w:val="424242"/>
-          <w:sz w:val="24"/>
-          <w:szCs w:val="24"/>
-        </w:rPr>
-      </w:pPr>
-      <w:r>
-        <w:rPr>
-          <w:rtl w:val="0"/>
-        </w:rPr>
-      </w:r>
-    </w:p>
-    <w:p>
-      <w:pPr>
-        <w:ind w:left="0" w:firstLine="0"/>
-        <w:rPr>
-          <w:rFonts w:ascii="Oswald" w:cs="Oswald" w:eastAsia="Oswald" w:hAnsi="Oswald"/>
-          <w:color w:val="424242"/>
-          <w:sz w:val="24"/>
-          <w:szCs w:val="24"/>
-        </w:rPr>
-      </w:pPr>
-      <w:r>
-        <w:rPr>
-          <w:rtl w:val="0"/>
-        </w:rPr>
-      </w:r>
-    </w:p>
-    <w:p>
-      <w:pPr>
-        <w:ind w:left="0" w:firstLine="0"/>
-        <w:rPr>
-          <w:rFonts w:ascii="Oswald" w:cs="Oswald" w:eastAsia="Oswald" w:hAnsi="Oswald"/>
-          <w:color w:val="424242"/>
-          <w:sz w:val="24"/>
-          <w:szCs w:val="24"/>
-        </w:rPr>
-      </w:pPr>
       <w:r>
         <w:rPr>
           <w:rtl w:val="0"/>

</xml_diff>

<commit_message>
Made two new boxes on homepage
</commit_message>
<xml_diff>
--- a/docs/Asiah Crutchfield - Resume.docx
+++ b/docs/Asiah Crutchfield - Resume.docx
@@ -53,15 +53,15 @@
         <w:rPr>
           <w:rFonts w:ascii="Garamond" w:eastAsia="Garamond" w:hAnsi="Garamond" w:cs="Garamond"/>
           <w:color w:val="0000FF"/>
-          <w:sz w:val="32"/>
-          <w:szCs w:val="32"/>
-        </w:rPr>
-      </w:pPr>
-      <w:r>
-        <w:rPr>
-          <w:rFonts w:ascii="Garamond" w:eastAsia="Garamond" w:hAnsi="Garamond" w:cs="Garamond"/>
-          <w:sz w:val="32"/>
-          <w:szCs w:val="32"/>
+          <w:sz w:val="30"/>
+          <w:szCs w:val="30"/>
+        </w:rPr>
+      </w:pPr>
+      <w:r>
+        <w:rPr>
+          <w:rFonts w:ascii="Garamond" w:eastAsia="Garamond" w:hAnsi="Garamond" w:cs="Garamond"/>
+          <w:sz w:val="30"/>
+          <w:szCs w:val="30"/>
         </w:rPr>
         <w:t>asiah@asiahcrutchfield.com |</w:t>
       </w:r>
@@ -69,16 +69,16 @@
         <w:rPr>
           <w:rFonts w:ascii="Garamond" w:eastAsia="Garamond" w:hAnsi="Garamond" w:cs="Garamond"/>
           <w:color w:val="000000"/>
-          <w:sz w:val="32"/>
-          <w:szCs w:val="32"/>
+          <w:sz w:val="30"/>
+          <w:szCs w:val="30"/>
         </w:rPr>
         <w:t xml:space="preserve"> </w:t>
       </w:r>
       <w:r>
         <w:rPr>
           <w:rFonts w:ascii="Garamond" w:eastAsia="Garamond" w:hAnsi="Garamond" w:cs="Garamond"/>
-          <w:sz w:val="32"/>
-          <w:szCs w:val="32"/>
+          <w:sz w:val="30"/>
+          <w:szCs w:val="30"/>
         </w:rPr>
         <w:t>0901-008-567 |</w:t>
       </w:r>
@@ -86,26 +86,42 @@
         <w:rPr>
           <w:rFonts w:ascii="Garamond" w:eastAsia="Garamond" w:hAnsi="Garamond" w:cs="Garamond"/>
           <w:color w:val="000000"/>
-          <w:sz w:val="32"/>
-          <w:szCs w:val="32"/>
+          <w:sz w:val="30"/>
+          <w:szCs w:val="30"/>
         </w:rPr>
         <w:t xml:space="preserve"> </w:t>
       </w:r>
       <w:r>
         <w:rPr>
           <w:rFonts w:ascii="Garamond" w:eastAsia="Garamond" w:hAnsi="Garamond" w:cs="Garamond"/>
-          <w:sz w:val="32"/>
-          <w:szCs w:val="32"/>
-        </w:rPr>
-        <w:t>Taoyuan, Taiwan |</w:t>
+          <w:sz w:val="30"/>
+          <w:szCs w:val="30"/>
+        </w:rPr>
+        <w:t>Taoyuan</w:t>
+      </w:r>
+      <w:r>
+        <w:rPr>
+          <w:rFonts w:ascii="Garamond" w:eastAsia="Garamond" w:hAnsi="Garamond" w:cs="Garamond"/>
+          <w:sz w:val="30"/>
+          <w:szCs w:val="30"/>
+        </w:rPr>
+        <w:t xml:space="preserve"> City</w:t>
+      </w:r>
+      <w:r>
+        <w:rPr>
+          <w:rFonts w:ascii="Garamond" w:eastAsia="Garamond" w:hAnsi="Garamond" w:cs="Garamond"/>
+          <w:sz w:val="30"/>
+          <w:szCs w:val="30"/>
+        </w:rPr>
+        <w:t>, Taiwan |</w:t>
       </w:r>
       <w:hyperlink r:id="rId6">
         <w:r>
           <w:rPr>
             <w:rFonts w:ascii="Garamond" w:eastAsia="Garamond" w:hAnsi="Garamond" w:cs="Garamond"/>
             <w:color w:val="1155CC"/>
-            <w:sz w:val="32"/>
-            <w:szCs w:val="32"/>
+            <w:sz w:val="30"/>
+            <w:szCs w:val="30"/>
             <w:u w:val="single"/>
           </w:rPr>
           <w:t>asiahcrutchfield.com</w:t>
@@ -159,6 +175,279 @@
         </w:rPr>
         <w:t xml:space="preserve">WORK EXPERIENCE </w:t>
       </w:r>
+    </w:p>
+    <w:p>
+      <w:pPr>
+        <w:widowControl w:val="0"/>
+        <w:spacing w:line="252" w:lineRule="auto"/>
+        <w:rPr>
+          <w:rFonts w:ascii="Garamond" w:eastAsia="Garamond" w:hAnsi="Garamond" w:cs="Garamond"/>
+          <w:b/>
+        </w:rPr>
+      </w:pPr>
+      <w:r>
+        <w:rPr>
+          <w:rFonts w:ascii="Garamond" w:eastAsia="Garamond" w:hAnsi="Garamond" w:cs="Garamond"/>
+          <w:b/>
+        </w:rPr>
+        <w:t>American Eagle Institute</w:t>
+      </w:r>
+      <w:r>
+        <w:rPr>
+          <w:rFonts w:ascii="Garamond" w:eastAsia="Garamond" w:hAnsi="Garamond" w:cs="Garamond"/>
+          <w:b/>
+        </w:rPr>
+        <w:t xml:space="preserve">           </w:t>
+      </w:r>
+      <w:r>
+        <w:rPr>
+          <w:rFonts w:ascii="Garamond" w:eastAsia="Garamond" w:hAnsi="Garamond" w:cs="Garamond"/>
+          <w:b/>
+        </w:rPr>
+        <w:tab/>
+        <w:t xml:space="preserve">        </w:t>
+      </w:r>
+      <w:r>
+        <w:rPr>
+          <w:rFonts w:ascii="Garamond" w:eastAsia="Garamond" w:hAnsi="Garamond" w:cs="Garamond"/>
+          <w:b/>
+        </w:rPr>
+        <w:tab/>
+        <w:t xml:space="preserve">        </w:t>
+      </w:r>
+      <w:r>
+        <w:rPr>
+          <w:rFonts w:ascii="Garamond" w:eastAsia="Garamond" w:hAnsi="Garamond" w:cs="Garamond"/>
+          <w:b/>
+        </w:rPr>
+        <w:tab/>
+        <w:t xml:space="preserve">        </w:t>
+      </w:r>
+      <w:r>
+        <w:rPr>
+          <w:rFonts w:ascii="Garamond" w:eastAsia="Garamond" w:hAnsi="Garamond" w:cs="Garamond"/>
+          <w:b/>
+        </w:rPr>
+        <w:tab/>
+        <w:t xml:space="preserve">                         </w:t>
+      </w:r>
+      <w:r>
+        <w:rPr>
+          <w:rFonts w:ascii="Garamond" w:eastAsia="Garamond" w:hAnsi="Garamond" w:cs="Garamond"/>
+          <w:b/>
+        </w:rPr>
+        <w:tab/>
+      </w:r>
+      <w:r>
+        <w:rPr>
+          <w:rFonts w:ascii="Garamond" w:eastAsia="Garamond" w:hAnsi="Garamond" w:cs="Garamond"/>
+          <w:b/>
+        </w:rPr>
+        <w:t xml:space="preserve">               Sept</w:t>
+      </w:r>
+      <w:r>
+        <w:rPr>
+          <w:rFonts w:ascii="Garamond" w:eastAsia="Garamond" w:hAnsi="Garamond" w:cs="Garamond"/>
+          <w:b/>
+        </w:rPr>
+        <w:t>. 202</w:t>
+      </w:r>
+      <w:r>
+        <w:rPr>
+          <w:rFonts w:ascii="Garamond" w:eastAsia="Garamond" w:hAnsi="Garamond" w:cs="Garamond"/>
+          <w:b/>
+        </w:rPr>
+        <w:t>5</w:t>
+      </w:r>
+      <w:r>
+        <w:rPr>
+          <w:rFonts w:ascii="Garamond" w:eastAsia="Garamond" w:hAnsi="Garamond" w:cs="Garamond"/>
+          <w:b/>
+        </w:rPr>
+        <w:t xml:space="preserve"> - </w:t>
+      </w:r>
+      <w:r>
+        <w:rPr>
+          <w:rFonts w:ascii="Garamond" w:eastAsia="Garamond" w:hAnsi="Garamond" w:cs="Garamond"/>
+          <w:b/>
+        </w:rPr>
+        <w:t>Present</w:t>
+      </w:r>
+    </w:p>
+    <w:p>
+      <w:pPr>
+        <w:widowControl w:val="0"/>
+        <w:spacing w:line="252" w:lineRule="auto"/>
+        <w:rPr>
+          <w:rFonts w:ascii="Garamond" w:eastAsia="Garamond" w:hAnsi="Garamond" w:cs="Garamond"/>
+          <w:i/>
+        </w:rPr>
+      </w:pPr>
+      <w:r>
+        <w:rPr>
+          <w:rFonts w:ascii="Garamond" w:eastAsia="Garamond" w:hAnsi="Garamond" w:cs="Garamond"/>
+          <w:i/>
+        </w:rPr>
+        <w:t>English Educator</w:t>
+      </w:r>
+      <w:r>
+        <w:rPr>
+          <w:rFonts w:ascii="Garamond" w:eastAsia="Garamond" w:hAnsi="Garamond" w:cs="Garamond"/>
+          <w:i/>
+        </w:rPr>
+        <w:t xml:space="preserve">    </w:t>
+      </w:r>
+      <w:r>
+        <w:rPr>
+          <w:rFonts w:ascii="Garamond" w:eastAsia="Garamond" w:hAnsi="Garamond" w:cs="Garamond"/>
+          <w:i/>
+        </w:rPr>
+        <w:tab/>
+        <w:t xml:space="preserve">          </w:t>
+      </w:r>
+      <w:r>
+        <w:rPr>
+          <w:rFonts w:ascii="Garamond" w:eastAsia="Garamond" w:hAnsi="Garamond" w:cs="Garamond"/>
+          <w:i/>
+        </w:rPr>
+        <w:tab/>
+        <w:t xml:space="preserve">        </w:t>
+      </w:r>
+      <w:r>
+        <w:rPr>
+          <w:rFonts w:ascii="Garamond" w:eastAsia="Garamond" w:hAnsi="Garamond" w:cs="Garamond"/>
+          <w:i/>
+        </w:rPr>
+        <w:tab/>
+        <w:t xml:space="preserve">                    </w:t>
+      </w:r>
+      <w:r>
+        <w:rPr>
+          <w:rFonts w:ascii="Garamond" w:eastAsia="Garamond" w:hAnsi="Garamond" w:cs="Garamond"/>
+          <w:i/>
+        </w:rPr>
+        <w:tab/>
+        <w:t xml:space="preserve">                                </w:t>
+      </w:r>
+      <w:r>
+        <w:rPr>
+          <w:rFonts w:ascii="Garamond" w:eastAsia="Garamond" w:hAnsi="Garamond" w:cs="Garamond"/>
+          <w:i/>
+        </w:rPr>
+        <w:tab/>
+        <w:t xml:space="preserve">        </w:t>
+      </w:r>
+      <w:r>
+        <w:rPr>
+          <w:rFonts w:ascii="Garamond" w:eastAsia="Garamond" w:hAnsi="Garamond" w:cs="Garamond"/>
+          <w:i/>
+        </w:rPr>
+        <w:tab/>
+        <w:t xml:space="preserve">       </w:t>
+      </w:r>
+      <w:r>
+        <w:rPr>
+          <w:rFonts w:ascii="Garamond" w:eastAsia="Garamond" w:hAnsi="Garamond" w:cs="Garamond"/>
+          <w:i/>
+        </w:rPr>
+        <w:t xml:space="preserve">          Taoyuan City, Taiwan</w:t>
+      </w:r>
+      <w:r>
+        <w:rPr>
+          <w:rFonts w:ascii="Garamond" w:eastAsia="Garamond" w:hAnsi="Garamond" w:cs="Garamond"/>
+          <w:i/>
+        </w:rPr>
+        <w:t xml:space="preserve">  </w:t>
+      </w:r>
+    </w:p>
+    <w:p>
+      <w:pPr>
+        <w:widowControl w:val="0"/>
+        <w:numPr>
+          <w:ilvl w:val="0"/>
+          <w:numId w:val="3"/>
+        </w:numPr>
+        <w:spacing w:line="252" w:lineRule="auto"/>
+        <w:rPr>
+          <w:rFonts w:ascii="Garamond" w:eastAsia="Garamond" w:hAnsi="Garamond" w:cs="Garamond"/>
+        </w:rPr>
+      </w:pPr>
+      <w:r>
+        <w:rPr>
+          <w:rFonts w:ascii="Garamond" w:eastAsia="Garamond" w:hAnsi="Garamond" w:cs="Garamond"/>
+        </w:rPr>
+        <w:t>Classroom preparation and management</w:t>
+      </w:r>
+    </w:p>
+    <w:p>
+      <w:pPr>
+        <w:widowControl w:val="0"/>
+        <w:numPr>
+          <w:ilvl w:val="0"/>
+          <w:numId w:val="3"/>
+        </w:numPr>
+        <w:spacing w:line="252" w:lineRule="auto"/>
+        <w:jc w:val="both"/>
+        <w:rPr>
+          <w:rFonts w:ascii="Garamond" w:eastAsia="Garamond" w:hAnsi="Garamond" w:cs="Garamond"/>
+        </w:rPr>
+      </w:pPr>
+      <w:r>
+        <w:rPr>
+          <w:rFonts w:ascii="Garamond" w:eastAsia="Garamond" w:hAnsi="Garamond" w:cs="Garamond"/>
+        </w:rPr>
+        <w:t>Designing teaching plans for student instruction</w:t>
+      </w:r>
+    </w:p>
+    <w:p>
+      <w:pPr>
+        <w:widowControl w:val="0"/>
+        <w:numPr>
+          <w:ilvl w:val="0"/>
+          <w:numId w:val="3"/>
+        </w:numPr>
+        <w:spacing w:line="252" w:lineRule="auto"/>
+        <w:jc w:val="both"/>
+        <w:rPr>
+          <w:rFonts w:ascii="Garamond" w:eastAsia="Garamond" w:hAnsi="Garamond" w:cs="Garamond"/>
+        </w:rPr>
+      </w:pPr>
+      <w:r>
+        <w:rPr>
+          <w:rFonts w:ascii="Garamond" w:eastAsia="Garamond" w:hAnsi="Garamond" w:cs="Garamond"/>
+        </w:rPr>
+        <w:t>Disciplining students fairly and consistently</w:t>
+      </w:r>
+    </w:p>
+    <w:p>
+      <w:pPr>
+        <w:widowControl w:val="0"/>
+        <w:numPr>
+          <w:ilvl w:val="0"/>
+          <w:numId w:val="3"/>
+        </w:numPr>
+        <w:spacing w:line="252" w:lineRule="auto"/>
+        <w:jc w:val="both"/>
+        <w:rPr>
+          <w:rFonts w:ascii="Garamond" w:eastAsia="Garamond" w:hAnsi="Garamond" w:cs="Garamond"/>
+        </w:rPr>
+      </w:pPr>
+      <w:r>
+        <w:rPr>
+          <w:rFonts w:ascii="Garamond" w:eastAsia="Garamond" w:hAnsi="Garamond" w:cs="Garamond"/>
+        </w:rPr>
+        <w:t>Organizing and participating in school activities.</w:t>
+      </w:r>
+    </w:p>
+    <w:p>
+      <w:pPr>
+        <w:widowControl w:val="0"/>
+        <w:spacing w:line="252" w:lineRule="auto"/>
+        <w:rPr>
+          <w:rFonts w:ascii="Garamond" w:eastAsia="Garamond" w:hAnsi="Garamond" w:cs="Garamond"/>
+          <w:b/>
+        </w:rPr>
+      </w:pPr>
     </w:p>
     <w:p>
       <w:pPr>

</xml_diff>

<commit_message>
Update resume and style
</commit_message>
<xml_diff>
--- a/docs/Asiah Crutchfield - Resume.docx
+++ b/docs/Asiah Crutchfield - Resume.docx
@@ -172,236 +172,31 @@
         <w:pBdr>
           <w:top w:val="nil"/>
           <w:left w:val="nil"/>
-          <w:bottom w:val="single" w:sz="6" w:space="1" w:color="000000"/>
+          <w:bottom w:val="nil"/>
           <w:right w:val="nil"/>
           <w:between w:val="nil"/>
         </w:pBdr>
         <w:spacing w:line="252" w:lineRule="auto"/>
-        <w:rPr>
-          <w:rFonts w:ascii="Garamond" w:eastAsia="Garamond" w:hAnsi="Garamond" w:cs="Garamond"/>
-          <w:b/>
-          <w:color w:val="000000"/>
-          <w:sz w:val="4"/>
-          <w:szCs w:val="4"/>
-          <w:u w:val="single"/>
-        </w:rPr>
-      </w:pPr>
-      <w:r>
-        <w:rPr>
-          <w:rFonts w:ascii="Garamond" w:eastAsia="Garamond" w:hAnsi="Garamond" w:cs="Garamond"/>
-          <w:b/>
-          <w:color w:val="000000"/>
-        </w:rPr>
-        <w:t xml:space="preserve">WORK EXPERIENCE </w:t>
-      </w:r>
-    </w:p>
-    <w:p>
-      <w:pPr>
-        <w:widowControl w:val="0"/>
-        <w:spacing w:line="252" w:lineRule="auto"/>
-        <w:rPr>
-          <w:rFonts w:ascii="Garamond" w:eastAsia="Garamond" w:hAnsi="Garamond" w:cs="Garamond"/>
-          <w:b/>
-        </w:rPr>
-      </w:pPr>
-      <w:r>
-        <w:rPr>
-          <w:rFonts w:ascii="Garamond" w:eastAsia="Garamond" w:hAnsi="Garamond" w:cs="Garamond"/>
-          <w:b/>
-        </w:rPr>
-        <w:t xml:space="preserve">Tulane Technology Connection           </w:t>
-      </w:r>
-      <w:r>
-        <w:rPr>
-          <w:rFonts w:ascii="Garamond" w:eastAsia="Garamond" w:hAnsi="Garamond" w:cs="Garamond"/>
-          <w:b/>
-        </w:rPr>
-        <w:tab/>
-        <w:t xml:space="preserve">        </w:t>
-      </w:r>
-      <w:r>
-        <w:rPr>
-          <w:rFonts w:ascii="Garamond" w:eastAsia="Garamond" w:hAnsi="Garamond" w:cs="Garamond"/>
-          <w:b/>
-        </w:rPr>
-        <w:tab/>
-        <w:t xml:space="preserve">        </w:t>
-      </w:r>
-      <w:r>
-        <w:rPr>
-          <w:rFonts w:ascii="Garamond" w:eastAsia="Garamond" w:hAnsi="Garamond" w:cs="Garamond"/>
-          <w:b/>
-        </w:rPr>
-        <w:tab/>
-        <w:t xml:space="preserve">        </w:t>
-      </w:r>
-      <w:r>
-        <w:rPr>
-          <w:rFonts w:ascii="Garamond" w:eastAsia="Garamond" w:hAnsi="Garamond" w:cs="Garamond"/>
-          <w:b/>
-        </w:rPr>
-        <w:tab/>
-        <w:t xml:space="preserve">                         </w:t>
-      </w:r>
-      <w:r>
-        <w:rPr>
-          <w:rFonts w:ascii="Garamond" w:eastAsia="Garamond" w:hAnsi="Garamond" w:cs="Garamond"/>
-          <w:b/>
-        </w:rPr>
-        <w:tab/>
-        <w:t>Oct. 2023 - Aug. 2024</w:t>
-      </w:r>
-    </w:p>
-    <w:p>
-      <w:pPr>
-        <w:widowControl w:val="0"/>
-        <w:spacing w:line="252" w:lineRule="auto"/>
-        <w:rPr>
-          <w:rFonts w:ascii="Garamond" w:eastAsia="Garamond" w:hAnsi="Garamond" w:cs="Garamond"/>
-          <w:i/>
-        </w:rPr>
-      </w:pPr>
-      <w:r>
-        <w:rPr>
-          <w:rFonts w:ascii="Garamond" w:eastAsia="Garamond" w:hAnsi="Garamond" w:cs="Garamond"/>
-          <w:i/>
-        </w:rPr>
-        <w:t xml:space="preserve">IT Specialist    </w:t>
-      </w:r>
-      <w:r>
-        <w:rPr>
-          <w:rFonts w:ascii="Garamond" w:eastAsia="Garamond" w:hAnsi="Garamond" w:cs="Garamond"/>
-          <w:i/>
-        </w:rPr>
-        <w:tab/>
-        <w:t xml:space="preserve">          </w:t>
-      </w:r>
-      <w:r>
-        <w:rPr>
-          <w:rFonts w:ascii="Garamond" w:eastAsia="Garamond" w:hAnsi="Garamond" w:cs="Garamond"/>
-          <w:i/>
-        </w:rPr>
-        <w:tab/>
-        <w:t xml:space="preserve">        </w:t>
-      </w:r>
-      <w:r>
-        <w:rPr>
-          <w:rFonts w:ascii="Garamond" w:eastAsia="Garamond" w:hAnsi="Garamond" w:cs="Garamond"/>
-          <w:i/>
-        </w:rPr>
-        <w:tab/>
-        <w:t xml:space="preserve">                    </w:t>
-      </w:r>
-      <w:r>
-        <w:rPr>
-          <w:rFonts w:ascii="Garamond" w:eastAsia="Garamond" w:hAnsi="Garamond" w:cs="Garamond"/>
-          <w:i/>
-        </w:rPr>
-        <w:tab/>
-        <w:t xml:space="preserve">                                </w:t>
-      </w:r>
-      <w:r>
-        <w:rPr>
-          <w:rFonts w:ascii="Garamond" w:eastAsia="Garamond" w:hAnsi="Garamond" w:cs="Garamond"/>
-          <w:i/>
-        </w:rPr>
-        <w:tab/>
-        <w:t xml:space="preserve">        </w:t>
-      </w:r>
-      <w:r>
-        <w:rPr>
-          <w:rFonts w:ascii="Garamond" w:eastAsia="Garamond" w:hAnsi="Garamond" w:cs="Garamond"/>
-          <w:i/>
-        </w:rPr>
-        <w:tab/>
-        <w:t xml:space="preserve">        </w:t>
-      </w:r>
-      <w:r>
-        <w:rPr>
-          <w:rFonts w:ascii="Garamond" w:eastAsia="Garamond" w:hAnsi="Garamond" w:cs="Garamond"/>
-          <w:i/>
-        </w:rPr>
-        <w:tab/>
-        <w:t xml:space="preserve">            New Orleans, LA, USA  </w:t>
-      </w:r>
-    </w:p>
-    <w:p>
-      <w:pPr>
-        <w:widowControl w:val="0"/>
-        <w:numPr>
-          <w:ilvl w:val="0"/>
-          <w:numId w:val="3"/>
-        </w:numPr>
-        <w:spacing w:line="252" w:lineRule="auto"/>
-        <w:rPr>
-          <w:rFonts w:ascii="Garamond" w:eastAsia="Garamond" w:hAnsi="Garamond" w:cs="Garamond"/>
-        </w:rPr>
-      </w:pPr>
-      <w:r>
-        <w:rPr>
-          <w:rFonts w:ascii="Garamond" w:eastAsia="Garamond" w:hAnsi="Garamond" w:cs="Garamond"/>
-        </w:rPr>
-        <w:t>Gathered and submitted Excel reports to major companies such as Apple.</w:t>
-      </w:r>
-    </w:p>
-    <w:p>
-      <w:pPr>
-        <w:widowControl w:val="0"/>
-        <w:numPr>
-          <w:ilvl w:val="0"/>
-          <w:numId w:val="3"/>
-        </w:numPr>
-        <w:spacing w:line="252" w:lineRule="auto"/>
-        <w:jc w:val="both"/>
-        <w:rPr>
-          <w:rFonts w:ascii="Garamond" w:eastAsia="Garamond" w:hAnsi="Garamond" w:cs="Garamond"/>
-        </w:rPr>
-      </w:pPr>
-      <w:r>
-        <w:rPr>
-          <w:rFonts w:ascii="Garamond" w:eastAsia="Garamond" w:hAnsi="Garamond" w:cs="Garamond"/>
-        </w:rPr>
-        <w:t>Used the PIMS POS system for sales, quotes receiving and creating purchase orders.</w:t>
-      </w:r>
-    </w:p>
-    <w:p>
-      <w:pPr>
-        <w:widowControl w:val="0"/>
-        <w:numPr>
-          <w:ilvl w:val="0"/>
-          <w:numId w:val="3"/>
-        </w:numPr>
-        <w:spacing w:line="252" w:lineRule="auto"/>
-        <w:jc w:val="both"/>
-        <w:rPr>
-          <w:rFonts w:ascii="Garamond" w:eastAsia="Garamond" w:hAnsi="Garamond" w:cs="Garamond"/>
-        </w:rPr>
-      </w:pPr>
-      <w:r>
-        <w:rPr>
-          <w:rFonts w:ascii="Garamond" w:eastAsia="Garamond" w:hAnsi="Garamond" w:cs="Garamond"/>
-        </w:rPr>
-        <w:t>Guided students and faculty in making technology purchase decisions for Mac, iPad and Dell products.</w:t>
-      </w:r>
-    </w:p>
-    <w:p>
-      <w:pPr>
-        <w:widowControl w:val="0"/>
-        <w:numPr>
-          <w:ilvl w:val="0"/>
-          <w:numId w:val="3"/>
-        </w:numPr>
-        <w:spacing w:line="252" w:lineRule="auto"/>
-        <w:jc w:val="both"/>
-        <w:rPr>
-          <w:rFonts w:ascii="Garamond" w:eastAsia="Garamond" w:hAnsi="Garamond" w:cs="Garamond"/>
-        </w:rPr>
-      </w:pPr>
-      <w:r>
-        <w:rPr>
-          <w:rFonts w:ascii="Garamond" w:eastAsia="Garamond" w:hAnsi="Garamond" w:cs="Garamond"/>
-        </w:rPr>
-        <w:t>Gained solid comprehension of various Macintosh models and Dell laptops.</w:t>
+        <w:jc w:val="center"/>
+        <w:rPr>
+          <w:rFonts w:ascii="Garamond" w:eastAsia="Garamond" w:hAnsi="Garamond" w:cs="Garamond"/>
+          <w:b/>
+          <w:bCs/>
+          <w:i/>
+          <w:iCs/>
+          <w:color w:val="000000"/>
+        </w:rPr>
+      </w:pPr>
+      <w:r>
+        <w:rPr>
+          <w:rFonts w:ascii="Garamond" w:eastAsia="Garamond" w:hAnsi="Garamond" w:cs="Garamond"/>
+          <w:b/>
+          <w:bCs/>
+          <w:i/>
+          <w:iCs/>
+          <w:color w:val="000000"/>
+        </w:rPr>
+        <w:t>IT / Informatics Student</w:t>
       </w:r>
     </w:p>
     <w:p>
@@ -415,163 +210,18 @@
           <w:between w:val="nil"/>
         </w:pBdr>
         <w:spacing w:line="252" w:lineRule="auto"/>
-        <w:rPr>
-          <w:rFonts w:ascii="Garamond" w:eastAsia="Garamond" w:hAnsi="Garamond" w:cs="Garamond"/>
-          <w:b/>
-          <w:sz w:val="20"/>
-          <w:szCs w:val="20"/>
-        </w:rPr>
-      </w:pPr>
-    </w:p>
-    <w:p>
-      <w:pPr>
-        <w:widowControl w:val="0"/>
-        <w:spacing w:line="252" w:lineRule="auto"/>
-        <w:rPr>
-          <w:rFonts w:ascii="Garamond" w:eastAsia="Garamond" w:hAnsi="Garamond" w:cs="Garamond"/>
-          <w:b/>
-        </w:rPr>
-      </w:pPr>
-      <w:r>
-        <w:rPr>
-          <w:rFonts w:ascii="Garamond" w:eastAsia="Garamond" w:hAnsi="Garamond" w:cs="Garamond"/>
-          <w:b/>
-        </w:rPr>
-        <w:t>Pontchartrain Partners                                                                                                        Nov. 2017 – Aug. 2022</w:t>
-      </w:r>
-    </w:p>
-    <w:p>
-      <w:pPr>
-        <w:widowControl w:val="0"/>
-        <w:spacing w:line="252" w:lineRule="auto"/>
-        <w:rPr>
-          <w:rFonts w:ascii="Garamond" w:eastAsia="Garamond" w:hAnsi="Garamond" w:cs="Garamond"/>
-          <w:i/>
-        </w:rPr>
-      </w:pPr>
-      <w:r>
-        <w:rPr>
-          <w:rFonts w:ascii="Garamond" w:eastAsia="Garamond" w:hAnsi="Garamond" w:cs="Garamond"/>
-          <w:i/>
-        </w:rPr>
-        <w:t xml:space="preserve">Maintenance              </w:t>
-      </w:r>
-      <w:r>
-        <w:rPr>
-          <w:rFonts w:ascii="Garamond" w:eastAsia="Garamond" w:hAnsi="Garamond" w:cs="Garamond"/>
-          <w:i/>
-        </w:rPr>
-        <w:tab/>
-        <w:t xml:space="preserve"> </w:t>
-      </w:r>
-      <w:proofErr w:type="gramStart"/>
-      <w:r>
-        <w:rPr>
-          <w:rFonts w:ascii="Garamond" w:eastAsia="Garamond" w:hAnsi="Garamond" w:cs="Garamond"/>
-          <w:i/>
-        </w:rPr>
-        <w:tab/>
-        <w:t xml:space="preserve">  </w:t>
-      </w:r>
-      <w:r>
-        <w:rPr>
-          <w:rFonts w:ascii="Garamond" w:eastAsia="Garamond" w:hAnsi="Garamond" w:cs="Garamond"/>
-          <w:i/>
-        </w:rPr>
-        <w:tab/>
-      </w:r>
-      <w:proofErr w:type="gramEnd"/>
-      <w:r>
-        <w:rPr>
-          <w:rFonts w:ascii="Garamond" w:eastAsia="Garamond" w:hAnsi="Garamond" w:cs="Garamond"/>
-          <w:i/>
-        </w:rPr>
-        <w:tab/>
-      </w:r>
-      <w:r>
-        <w:rPr>
-          <w:rFonts w:ascii="Garamond" w:eastAsia="Garamond" w:hAnsi="Garamond" w:cs="Garamond"/>
-          <w:i/>
-        </w:rPr>
-        <w:tab/>
-      </w:r>
-      <w:r>
-        <w:rPr>
-          <w:rFonts w:ascii="Garamond" w:eastAsia="Garamond" w:hAnsi="Garamond" w:cs="Garamond"/>
-          <w:i/>
-        </w:rPr>
-        <w:tab/>
-      </w:r>
-      <w:r>
-        <w:rPr>
-          <w:rFonts w:ascii="Garamond" w:eastAsia="Garamond" w:hAnsi="Garamond" w:cs="Garamond"/>
-          <w:i/>
-        </w:rPr>
-        <w:tab/>
-      </w:r>
-      <w:r>
-        <w:rPr>
-          <w:rFonts w:ascii="Garamond" w:eastAsia="Garamond" w:hAnsi="Garamond" w:cs="Garamond"/>
-          <w:i/>
-        </w:rPr>
-        <w:tab/>
-      </w:r>
-      <w:r>
-        <w:rPr>
-          <w:rFonts w:ascii="Garamond" w:eastAsia="Garamond" w:hAnsi="Garamond" w:cs="Garamond"/>
-          <w:i/>
-        </w:rPr>
-        <w:tab/>
-      </w:r>
-      <w:r>
-        <w:rPr>
-          <w:rFonts w:ascii="Garamond" w:eastAsia="Garamond" w:hAnsi="Garamond" w:cs="Garamond"/>
-          <w:i/>
-        </w:rPr>
-        <w:tab/>
-        <w:t>New Orleans, LA, USA</w:t>
-      </w:r>
-    </w:p>
-    <w:p>
-      <w:pPr>
-        <w:widowControl w:val="0"/>
-        <w:numPr>
-          <w:ilvl w:val="0"/>
-          <w:numId w:val="3"/>
-        </w:numPr>
-        <w:spacing w:line="252" w:lineRule="auto"/>
-        <w:jc w:val="both"/>
-        <w:rPr>
-          <w:rFonts w:ascii="Garamond" w:eastAsia="Garamond" w:hAnsi="Garamond" w:cs="Garamond"/>
-          <w:b/>
-        </w:rPr>
-      </w:pPr>
-      <w:r>
-        <w:rPr>
-          <w:rFonts w:ascii="Garamond" w:eastAsia="Garamond" w:hAnsi="Garamond" w:cs="Garamond"/>
-        </w:rPr>
-        <w:t>Maintained cleanliness and orderliness of both inside and outside of the building by cutting grass, collecting trash and debris around the building, cleaning restrooms, caring for plants, and mopping floors.</w:t>
-      </w:r>
-    </w:p>
-    <w:p>
-      <w:pPr>
-        <w:widowControl w:val="0"/>
-        <w:numPr>
-          <w:ilvl w:val="0"/>
-          <w:numId w:val="3"/>
-        </w:numPr>
-        <w:spacing w:line="252" w:lineRule="auto"/>
-        <w:jc w:val="both"/>
-        <w:rPr>
-          <w:rFonts w:ascii="Garamond" w:eastAsia="Garamond" w:hAnsi="Garamond" w:cs="Garamond"/>
-          <w:b/>
-        </w:rPr>
-      </w:pPr>
-      <w:r>
-        <w:rPr>
-          <w:rFonts w:ascii="Garamond" w:eastAsia="Garamond" w:hAnsi="Garamond" w:cs="Garamond"/>
-        </w:rPr>
-        <w:t>Performed light maintenance such as fixing leaking toilets.</w:t>
+        <w:jc w:val="center"/>
+        <w:rPr>
+          <w:rFonts w:ascii="Garamond" w:eastAsia="Garamond" w:hAnsi="Garamond" w:cs="Garamond"/>
+          <w:color w:val="000000"/>
+        </w:rPr>
+      </w:pPr>
+      <w:r>
+        <w:rPr>
+          <w:rFonts w:ascii="Garamond" w:eastAsia="Garamond" w:hAnsi="Garamond" w:cs="Garamond"/>
+          <w:color w:val="000000"/>
+        </w:rPr>
+        <w:t>Aspiring Developer | Creative Technologist | Passionate About Learning &amp; Innovation</w:t>
       </w:r>
     </w:p>
     <w:p>
@@ -587,22 +237,11 @@
         <w:spacing w:line="252" w:lineRule="auto"/>
         <w:rPr>
           <w:rFonts w:ascii="Garamond" w:eastAsia="Garamond" w:hAnsi="Garamond" w:cs="Garamond"/>
-          <w:b/>
           <w:color w:val="000000"/>
           <w:sz w:val="20"/>
           <w:szCs w:val="20"/>
         </w:rPr>
       </w:pPr>
-      <w:r>
-        <w:rPr>
-          <w:rFonts w:ascii="Garamond" w:eastAsia="Garamond" w:hAnsi="Garamond" w:cs="Garamond"/>
-          <w:b/>
-          <w:color w:val="000000"/>
-          <w:sz w:val="20"/>
-          <w:szCs w:val="20"/>
-        </w:rPr>
-        <w:t xml:space="preserve"> </w:t>
-      </w:r>
     </w:p>
     <w:p>
       <w:pPr>
@@ -617,172 +256,15 @@
         <w:spacing w:line="252" w:lineRule="auto"/>
         <w:rPr>
           <w:rFonts w:ascii="Garamond" w:eastAsia="Garamond" w:hAnsi="Garamond" w:cs="Garamond"/>
-          <w:b/>
-          <w:color w:val="000000"/>
-        </w:rPr>
-      </w:pPr>
-      <w:r>
-        <w:rPr>
-          <w:rFonts w:ascii="Garamond" w:eastAsia="Garamond" w:hAnsi="Garamond" w:cs="Garamond"/>
-          <w:b/>
-        </w:rPr>
-        <w:t xml:space="preserve">Canal Street Veterinary Hospital                                                                             </w:t>
-      </w:r>
-      <w:r>
-        <w:rPr>
-          <w:rFonts w:ascii="Garamond" w:eastAsia="Garamond" w:hAnsi="Garamond" w:cs="Garamond"/>
-          <w:b/>
-        </w:rPr>
-        <w:tab/>
-      </w:r>
-      <w:r>
-        <w:rPr>
-          <w:rFonts w:ascii="Garamond" w:eastAsia="Garamond" w:hAnsi="Garamond" w:cs="Garamond"/>
-          <w:b/>
-        </w:rPr>
-        <w:tab/>
-        <w:t>Aug. 2015 - Apr. 2017</w:t>
-      </w:r>
-    </w:p>
-    <w:p>
-      <w:pPr>
-        <w:widowControl w:val="0"/>
-        <w:spacing w:line="252" w:lineRule="auto"/>
-        <w:rPr>
-          <w:rFonts w:ascii="Garamond" w:eastAsia="Garamond" w:hAnsi="Garamond" w:cs="Garamond"/>
-          <w:i/>
-        </w:rPr>
-      </w:pPr>
-      <w:r>
-        <w:rPr>
-          <w:rFonts w:ascii="Garamond" w:eastAsia="Garamond" w:hAnsi="Garamond" w:cs="Garamond"/>
-          <w:i/>
-        </w:rPr>
-        <w:t>Veterinary Assistant</w:t>
-      </w:r>
-      <w:r>
-        <w:rPr>
-          <w:rFonts w:ascii="Garamond" w:eastAsia="Garamond" w:hAnsi="Garamond" w:cs="Garamond"/>
-          <w:i/>
-        </w:rPr>
-        <w:tab/>
-      </w:r>
-      <w:r>
-        <w:rPr>
-          <w:rFonts w:ascii="Garamond" w:eastAsia="Garamond" w:hAnsi="Garamond" w:cs="Garamond"/>
-          <w:i/>
-        </w:rPr>
-        <w:tab/>
-      </w:r>
-      <w:r>
-        <w:rPr>
-          <w:rFonts w:ascii="Garamond" w:eastAsia="Garamond" w:hAnsi="Garamond" w:cs="Garamond"/>
-          <w:i/>
-        </w:rPr>
-        <w:tab/>
-      </w:r>
-      <w:r>
-        <w:rPr>
-          <w:rFonts w:ascii="Garamond" w:eastAsia="Garamond" w:hAnsi="Garamond" w:cs="Garamond"/>
-          <w:i/>
-        </w:rPr>
-        <w:tab/>
-      </w:r>
-      <w:r>
-        <w:rPr>
-          <w:rFonts w:ascii="Garamond" w:eastAsia="Garamond" w:hAnsi="Garamond" w:cs="Garamond"/>
-          <w:i/>
-        </w:rPr>
-        <w:tab/>
-      </w:r>
-      <w:r>
-        <w:rPr>
-          <w:rFonts w:ascii="Garamond" w:eastAsia="Garamond" w:hAnsi="Garamond" w:cs="Garamond"/>
-          <w:i/>
-        </w:rPr>
-        <w:tab/>
-      </w:r>
-      <w:r>
-        <w:rPr>
-          <w:rFonts w:ascii="Garamond" w:eastAsia="Garamond" w:hAnsi="Garamond" w:cs="Garamond"/>
-          <w:i/>
-        </w:rPr>
-        <w:tab/>
-      </w:r>
-      <w:r>
-        <w:rPr>
-          <w:rFonts w:ascii="Garamond" w:eastAsia="Garamond" w:hAnsi="Garamond" w:cs="Garamond"/>
-          <w:i/>
-        </w:rPr>
-        <w:tab/>
-      </w:r>
-      <w:r>
-        <w:rPr>
-          <w:rFonts w:ascii="Garamond" w:eastAsia="Garamond" w:hAnsi="Garamond" w:cs="Garamond"/>
-          <w:i/>
-          <w:color w:val="FF0000"/>
-        </w:rPr>
-        <w:t xml:space="preserve">  </w:t>
-      </w:r>
-      <w:r>
-        <w:rPr>
-          <w:rFonts w:ascii="Garamond" w:eastAsia="Garamond" w:hAnsi="Garamond" w:cs="Garamond"/>
-          <w:i/>
-        </w:rPr>
-        <w:t xml:space="preserve">    </w:t>
-      </w:r>
-      <w:r>
-        <w:rPr>
-          <w:rFonts w:ascii="Garamond" w:eastAsia="Garamond" w:hAnsi="Garamond" w:cs="Garamond"/>
-          <w:i/>
-        </w:rPr>
-        <w:tab/>
-      </w:r>
-      <w:r>
-        <w:rPr>
-          <w:rFonts w:ascii="Garamond" w:eastAsia="Garamond" w:hAnsi="Garamond" w:cs="Garamond"/>
-          <w:i/>
-        </w:rPr>
-        <w:tab/>
-        <w:t>New Orleans, LA, USA</w:t>
-      </w:r>
-    </w:p>
-    <w:p>
-      <w:pPr>
-        <w:widowControl w:val="0"/>
-        <w:numPr>
-          <w:ilvl w:val="0"/>
-          <w:numId w:val="2"/>
-        </w:numPr>
-        <w:spacing w:line="252" w:lineRule="auto"/>
-        <w:rPr>
-          <w:rFonts w:ascii="Garamond" w:eastAsia="Garamond" w:hAnsi="Garamond" w:cs="Garamond"/>
-        </w:rPr>
-      </w:pPr>
-      <w:r>
-        <w:rPr>
-          <w:rFonts w:ascii="Garamond" w:eastAsia="Garamond" w:hAnsi="Garamond" w:cs="Garamond"/>
-        </w:rPr>
-        <w:t>Cared for sick and injured dogs and cats by feeding, walking, and bathing them.</w:t>
-      </w:r>
-    </w:p>
-    <w:p>
-      <w:pPr>
-        <w:widowControl w:val="0"/>
-        <w:numPr>
-          <w:ilvl w:val="0"/>
-          <w:numId w:val="2"/>
-        </w:numPr>
-        <w:spacing w:line="252" w:lineRule="auto"/>
-        <w:rPr>
-          <w:rFonts w:ascii="Garamond" w:eastAsia="Garamond" w:hAnsi="Garamond" w:cs="Garamond"/>
-        </w:rPr>
-      </w:pPr>
-      <w:r>
-        <w:rPr>
-          <w:rFonts w:ascii="Garamond" w:eastAsia="Garamond" w:hAnsi="Garamond" w:cs="Garamond"/>
-        </w:rPr>
-        <w:t>Assisted doctor in exams and surgeries.</w:t>
+          <w:color w:val="000000"/>
+        </w:rPr>
+      </w:pPr>
+      <w:r>
+        <w:rPr>
+          <w:rFonts w:ascii="Garamond" w:eastAsia="Garamond" w:hAnsi="Garamond" w:cs="Garamond"/>
+          <w:color w:val="000000"/>
+        </w:rPr>
+        <w:t>Motivated computer science student with hands-on experience in IT support, data reporting, and digital project development. Skilled in problem-solving, technology integration, and creating intuitive user experiences that bridge learning and technology. Combining a background in technical support at Tulane University with cross-cultural experience studying in Taiwan, I bring adaptability, curiosity, and a creative approach to technology-driven solutions.</w:t>
       </w:r>
     </w:p>
     <w:p>
@@ -821,25 +303,225 @@
           <w:color w:val="000000"/>
           <w:sz w:val="4"/>
           <w:szCs w:val="4"/>
-        </w:rPr>
-      </w:pPr>
-      <w:r>
-        <w:rPr>
-          <w:rFonts w:ascii="Garamond" w:eastAsia="Garamond" w:hAnsi="Garamond" w:cs="Garamond"/>
-          <w:b/>
-          <w:color w:val="000000"/>
-        </w:rPr>
-        <w:t xml:space="preserve">EDUCATION </w:t>
-      </w:r>
-      <w:r>
-        <w:rPr>
-          <w:rFonts w:ascii="Garamond" w:eastAsia="Garamond" w:hAnsi="Garamond" w:cs="Garamond"/>
-          <w:b/>
-          <w:color w:val="000000"/>
-          <w:sz w:val="4"/>
-          <w:szCs w:val="4"/>
-        </w:rPr>
-        <w:tab/>
+          <w:u w:val="single"/>
+        </w:rPr>
+      </w:pPr>
+      <w:r>
+        <w:rPr>
+          <w:rFonts w:ascii="Garamond" w:eastAsia="Garamond" w:hAnsi="Garamond" w:cs="Garamond"/>
+          <w:b/>
+          <w:color w:val="000000"/>
+        </w:rPr>
+        <w:t xml:space="preserve">WORK EXPERIENCE </w:t>
+      </w:r>
+    </w:p>
+    <w:p>
+      <w:pPr>
+        <w:widowControl w:val="0"/>
+        <w:spacing w:line="252" w:lineRule="auto"/>
+        <w:rPr>
+          <w:rFonts w:ascii="Garamond" w:eastAsia="Garamond" w:hAnsi="Garamond" w:cs="Garamond"/>
+          <w:b/>
+        </w:rPr>
+      </w:pPr>
+      <w:r>
+        <w:rPr>
+          <w:rFonts w:ascii="Garamond" w:eastAsia="Garamond" w:hAnsi="Garamond" w:cs="Garamond"/>
+          <w:b/>
+        </w:rPr>
+        <w:t xml:space="preserve">Tulane Technology Connection           </w:t>
+      </w:r>
+      <w:r>
+        <w:rPr>
+          <w:rFonts w:ascii="Garamond" w:eastAsia="Garamond" w:hAnsi="Garamond" w:cs="Garamond"/>
+          <w:b/>
+        </w:rPr>
+        <w:tab/>
+        <w:t xml:space="preserve">        </w:t>
+      </w:r>
+      <w:r>
+        <w:rPr>
+          <w:rFonts w:ascii="Garamond" w:eastAsia="Garamond" w:hAnsi="Garamond" w:cs="Garamond"/>
+          <w:b/>
+        </w:rPr>
+        <w:tab/>
+        <w:t xml:space="preserve">        </w:t>
+      </w:r>
+      <w:r>
+        <w:rPr>
+          <w:rFonts w:ascii="Garamond" w:eastAsia="Garamond" w:hAnsi="Garamond" w:cs="Garamond"/>
+          <w:b/>
+        </w:rPr>
+        <w:tab/>
+        <w:t xml:space="preserve">        </w:t>
+      </w:r>
+      <w:r>
+        <w:rPr>
+          <w:rFonts w:ascii="Garamond" w:eastAsia="Garamond" w:hAnsi="Garamond" w:cs="Garamond"/>
+          <w:b/>
+        </w:rPr>
+        <w:tab/>
+        <w:t xml:space="preserve">                         </w:t>
+      </w:r>
+      <w:r>
+        <w:rPr>
+          <w:rFonts w:ascii="Garamond" w:eastAsia="Garamond" w:hAnsi="Garamond" w:cs="Garamond"/>
+          <w:b/>
+        </w:rPr>
+        <w:tab/>
+        <w:t>Oct. 2023 - Aug. 2024</w:t>
+      </w:r>
+    </w:p>
+    <w:p>
+      <w:pPr>
+        <w:widowControl w:val="0"/>
+        <w:spacing w:line="252" w:lineRule="auto"/>
+        <w:rPr>
+          <w:rFonts w:ascii="Garamond" w:eastAsia="Garamond" w:hAnsi="Garamond" w:cs="Garamond"/>
+          <w:i/>
+        </w:rPr>
+      </w:pPr>
+      <w:r>
+        <w:rPr>
+          <w:rFonts w:ascii="Garamond" w:eastAsia="Garamond" w:hAnsi="Garamond" w:cs="Garamond"/>
+          <w:i/>
+        </w:rPr>
+        <w:t xml:space="preserve">IT Specialist    </w:t>
+      </w:r>
+      <w:r>
+        <w:rPr>
+          <w:rFonts w:ascii="Garamond" w:eastAsia="Garamond" w:hAnsi="Garamond" w:cs="Garamond"/>
+          <w:i/>
+        </w:rPr>
+        <w:tab/>
+        <w:t xml:space="preserve">          </w:t>
+      </w:r>
+      <w:r>
+        <w:rPr>
+          <w:rFonts w:ascii="Garamond" w:eastAsia="Garamond" w:hAnsi="Garamond" w:cs="Garamond"/>
+          <w:i/>
+        </w:rPr>
+        <w:tab/>
+        <w:t xml:space="preserve">        </w:t>
+      </w:r>
+      <w:r>
+        <w:rPr>
+          <w:rFonts w:ascii="Garamond" w:eastAsia="Garamond" w:hAnsi="Garamond" w:cs="Garamond"/>
+          <w:i/>
+        </w:rPr>
+        <w:tab/>
+        <w:t xml:space="preserve">                    </w:t>
+      </w:r>
+      <w:r>
+        <w:rPr>
+          <w:rFonts w:ascii="Garamond" w:eastAsia="Garamond" w:hAnsi="Garamond" w:cs="Garamond"/>
+          <w:i/>
+        </w:rPr>
+        <w:tab/>
+        <w:t xml:space="preserve">                                </w:t>
+      </w:r>
+      <w:r>
+        <w:rPr>
+          <w:rFonts w:ascii="Garamond" w:eastAsia="Garamond" w:hAnsi="Garamond" w:cs="Garamond"/>
+          <w:i/>
+        </w:rPr>
+        <w:tab/>
+        <w:t xml:space="preserve">        </w:t>
+      </w:r>
+      <w:r>
+        <w:rPr>
+          <w:rFonts w:ascii="Garamond" w:eastAsia="Garamond" w:hAnsi="Garamond" w:cs="Garamond"/>
+          <w:i/>
+        </w:rPr>
+        <w:tab/>
+        <w:t xml:space="preserve">        </w:t>
+      </w:r>
+      <w:r>
+        <w:rPr>
+          <w:rFonts w:ascii="Garamond" w:eastAsia="Garamond" w:hAnsi="Garamond" w:cs="Garamond"/>
+          <w:i/>
+        </w:rPr>
+        <w:tab/>
+        <w:t xml:space="preserve">            New Orleans, LA, USA  </w:t>
+      </w:r>
+    </w:p>
+    <w:p>
+      <w:pPr>
+        <w:widowControl w:val="0"/>
+        <w:numPr>
+          <w:ilvl w:val="0"/>
+          <w:numId w:val="3"/>
+        </w:numPr>
+        <w:spacing w:line="252" w:lineRule="auto"/>
+        <w:rPr>
+          <w:rFonts w:ascii="Garamond" w:eastAsia="Garamond" w:hAnsi="Garamond" w:cs="Garamond"/>
+        </w:rPr>
+      </w:pPr>
+      <w:r>
+        <w:rPr>
+          <w:rFonts w:ascii="Garamond" w:eastAsia="Garamond" w:hAnsi="Garamond" w:cs="Garamond"/>
+        </w:rPr>
+        <w:t>Gathered and submitted Excel reports to major companies such as Apple.</w:t>
+      </w:r>
+    </w:p>
+    <w:p>
+      <w:pPr>
+        <w:widowControl w:val="0"/>
+        <w:numPr>
+          <w:ilvl w:val="0"/>
+          <w:numId w:val="3"/>
+        </w:numPr>
+        <w:spacing w:line="252" w:lineRule="auto"/>
+        <w:jc w:val="both"/>
+        <w:rPr>
+          <w:rFonts w:ascii="Garamond" w:eastAsia="Garamond" w:hAnsi="Garamond" w:cs="Garamond"/>
+        </w:rPr>
+      </w:pPr>
+      <w:r>
+        <w:rPr>
+          <w:rFonts w:ascii="Garamond" w:eastAsia="Garamond" w:hAnsi="Garamond" w:cs="Garamond"/>
+        </w:rPr>
+        <w:t>Used the PIMS POS system for sales, quotes receiving and creating purchase orders.</w:t>
+      </w:r>
+    </w:p>
+    <w:p>
+      <w:pPr>
+        <w:widowControl w:val="0"/>
+        <w:numPr>
+          <w:ilvl w:val="0"/>
+          <w:numId w:val="3"/>
+        </w:numPr>
+        <w:spacing w:line="252" w:lineRule="auto"/>
+        <w:jc w:val="both"/>
+        <w:rPr>
+          <w:rFonts w:ascii="Garamond" w:eastAsia="Garamond" w:hAnsi="Garamond" w:cs="Garamond"/>
+        </w:rPr>
+      </w:pPr>
+      <w:r>
+        <w:rPr>
+          <w:rFonts w:ascii="Garamond" w:eastAsia="Garamond" w:hAnsi="Garamond" w:cs="Garamond"/>
+        </w:rPr>
+        <w:t>Guided students and faculty in making technology purchase decisions for Mac, iPad and Dell products.</w:t>
+      </w:r>
+    </w:p>
+    <w:p>
+      <w:pPr>
+        <w:widowControl w:val="0"/>
+        <w:numPr>
+          <w:ilvl w:val="0"/>
+          <w:numId w:val="3"/>
+        </w:numPr>
+        <w:spacing w:line="252" w:lineRule="auto"/>
+        <w:jc w:val="both"/>
+        <w:rPr>
+          <w:rFonts w:ascii="Garamond" w:eastAsia="Garamond" w:hAnsi="Garamond" w:cs="Garamond"/>
+        </w:rPr>
+      </w:pPr>
+      <w:r>
+        <w:rPr>
+          <w:rFonts w:ascii="Garamond" w:eastAsia="Garamond" w:hAnsi="Garamond" w:cs="Garamond"/>
+        </w:rPr>
+        <w:t>Gained solid comprehension of various Macintosh models and Dell laptops.</w:t>
       </w:r>
     </w:p>
     <w:p>
@@ -856,121 +538,158 @@
         <w:rPr>
           <w:rFonts w:ascii="Garamond" w:eastAsia="Garamond" w:hAnsi="Garamond" w:cs="Garamond"/>
           <w:b/>
-          <w:color w:val="000000"/>
-        </w:rPr>
-      </w:pPr>
-      <w:r>
-        <w:rPr>
-          <w:rFonts w:ascii="Garamond" w:eastAsia="Garamond" w:hAnsi="Garamond" w:cs="Garamond"/>
-          <w:b/>
-        </w:rPr>
-        <w:t>Yuan Ze University</w:t>
-      </w:r>
-      <w:r>
-        <w:rPr>
-          <w:rFonts w:ascii="Garamond" w:eastAsia="Garamond" w:hAnsi="Garamond" w:cs="Garamond"/>
-          <w:b/>
-          <w:color w:val="000000"/>
-        </w:rPr>
+          <w:sz w:val="20"/>
+          <w:szCs w:val="20"/>
+        </w:rPr>
+      </w:pPr>
+    </w:p>
+    <w:p>
+      <w:pPr>
+        <w:widowControl w:val="0"/>
+        <w:spacing w:line="252" w:lineRule="auto"/>
+        <w:rPr>
+          <w:rFonts w:ascii="Garamond" w:eastAsia="Garamond" w:hAnsi="Garamond" w:cs="Garamond"/>
+          <w:b/>
+        </w:rPr>
+      </w:pPr>
+      <w:r>
+        <w:rPr>
+          <w:rFonts w:ascii="Garamond" w:eastAsia="Garamond" w:hAnsi="Garamond" w:cs="Garamond"/>
+          <w:b/>
+        </w:rPr>
+        <w:t>Pontchartrain Partners                                                                                                        Nov. 2017 – Aug. 2022</w:t>
+      </w:r>
+    </w:p>
+    <w:p>
+      <w:pPr>
+        <w:widowControl w:val="0"/>
+        <w:spacing w:line="252" w:lineRule="auto"/>
+        <w:rPr>
+          <w:rFonts w:ascii="Garamond" w:eastAsia="Garamond" w:hAnsi="Garamond" w:cs="Garamond"/>
+          <w:i/>
+        </w:rPr>
+      </w:pPr>
+      <w:r>
+        <w:rPr>
+          <w:rFonts w:ascii="Garamond" w:eastAsia="Garamond" w:hAnsi="Garamond" w:cs="Garamond"/>
+          <w:i/>
+        </w:rPr>
+        <w:t xml:space="preserve">Maintenance              </w:t>
+      </w:r>
+      <w:r>
+        <w:rPr>
+          <w:rFonts w:ascii="Garamond" w:eastAsia="Garamond" w:hAnsi="Garamond" w:cs="Garamond"/>
+          <w:i/>
+        </w:rPr>
+        <w:tab/>
         <w:t xml:space="preserve"> </w:t>
       </w:r>
       <w:r>
         <w:rPr>
           <w:rFonts w:ascii="Garamond" w:eastAsia="Garamond" w:hAnsi="Garamond" w:cs="Garamond"/>
-          <w:b/>
-          <w:color w:val="000000"/>
-        </w:rPr>
-        <w:tab/>
-      </w:r>
-      <w:r>
-        <w:rPr>
-          <w:rFonts w:ascii="Garamond" w:eastAsia="Garamond" w:hAnsi="Garamond" w:cs="Garamond"/>
-          <w:b/>
-          <w:color w:val="000000"/>
-        </w:rPr>
-        <w:tab/>
-      </w:r>
-      <w:r>
-        <w:rPr>
-          <w:rFonts w:ascii="Garamond" w:eastAsia="Garamond" w:hAnsi="Garamond" w:cs="Garamond"/>
-          <w:b/>
-          <w:color w:val="000000"/>
-        </w:rPr>
-        <w:tab/>
-      </w:r>
-      <w:r>
-        <w:rPr>
-          <w:rFonts w:ascii="Garamond" w:eastAsia="Garamond" w:hAnsi="Garamond" w:cs="Garamond"/>
-          <w:b/>
-          <w:color w:val="000000"/>
-        </w:rPr>
-        <w:tab/>
-      </w:r>
-      <w:r>
-        <w:rPr>
-          <w:rFonts w:ascii="Garamond" w:eastAsia="Garamond" w:hAnsi="Garamond" w:cs="Garamond"/>
-          <w:b/>
-          <w:color w:val="000000"/>
-        </w:rPr>
-        <w:tab/>
-        <w:t xml:space="preserve">                     </w:t>
-      </w:r>
-      <w:r>
-        <w:rPr>
-          <w:rFonts w:ascii="Garamond" w:eastAsia="Garamond" w:hAnsi="Garamond" w:cs="Garamond"/>
-          <w:b/>
-          <w:color w:val="000000"/>
-        </w:rPr>
-        <w:tab/>
-        <w:t xml:space="preserve">        </w:t>
-      </w:r>
-      <w:r>
-        <w:rPr>
-          <w:rFonts w:ascii="Garamond" w:eastAsia="Garamond" w:hAnsi="Garamond" w:cs="Garamond"/>
-          <w:b/>
-          <w:color w:val="000000"/>
-        </w:rPr>
-        <w:tab/>
-      </w:r>
-      <w:r>
-        <w:rPr>
-          <w:rFonts w:ascii="Garamond" w:eastAsia="Garamond" w:hAnsi="Garamond" w:cs="Garamond"/>
-          <w:b/>
-          <w:color w:val="000000"/>
-        </w:rPr>
-        <w:tab/>
-        <w:t xml:space="preserve">      </w:t>
-      </w:r>
-      <w:r>
-        <w:rPr>
-          <w:rFonts w:ascii="Garamond" w:eastAsia="Garamond" w:hAnsi="Garamond" w:cs="Garamond"/>
-          <w:b/>
-          <w:color w:val="000000"/>
-        </w:rPr>
-        <w:tab/>
-      </w:r>
-      <w:r>
-        <w:rPr>
-          <w:rFonts w:ascii="Garamond" w:eastAsia="Garamond" w:hAnsi="Garamond" w:cs="Garamond"/>
-          <w:b/>
-          <w:color w:val="000000"/>
-        </w:rPr>
-        <w:tab/>
-      </w:r>
-      <w:r>
-        <w:rPr>
-          <w:rFonts w:ascii="Garamond" w:eastAsia="Garamond" w:hAnsi="Garamond" w:cs="Garamond"/>
-          <w:b/>
-        </w:rPr>
-        <w:t xml:space="preserve">        Est. 2028</w:t>
-      </w:r>
-      <w:r>
-        <w:rPr>
-          <w:rFonts w:ascii="Garamond" w:eastAsia="Garamond" w:hAnsi="Garamond" w:cs="Garamond"/>
-          <w:b/>
-          <w:color w:val="000000"/>
-        </w:rPr>
-        <w:t xml:space="preserve"> </w:t>
+          <w:i/>
+        </w:rPr>
+        <w:tab/>
+        <w:t xml:space="preserve">  </w:t>
+      </w:r>
+      <w:r>
+        <w:rPr>
+          <w:rFonts w:ascii="Garamond" w:eastAsia="Garamond" w:hAnsi="Garamond" w:cs="Garamond"/>
+          <w:i/>
+        </w:rPr>
+        <w:tab/>
+      </w:r>
+      <w:r>
+        <w:rPr>
+          <w:rFonts w:ascii="Garamond" w:eastAsia="Garamond" w:hAnsi="Garamond" w:cs="Garamond"/>
+          <w:i/>
+        </w:rPr>
+        <w:tab/>
+      </w:r>
+      <w:r>
+        <w:rPr>
+          <w:rFonts w:ascii="Garamond" w:eastAsia="Garamond" w:hAnsi="Garamond" w:cs="Garamond"/>
+          <w:i/>
+        </w:rPr>
+        <w:tab/>
+      </w:r>
+      <w:r>
+        <w:rPr>
+          <w:rFonts w:ascii="Garamond" w:eastAsia="Garamond" w:hAnsi="Garamond" w:cs="Garamond"/>
+          <w:i/>
+        </w:rPr>
+        <w:tab/>
+      </w:r>
+      <w:r>
+        <w:rPr>
+          <w:rFonts w:ascii="Garamond" w:eastAsia="Garamond" w:hAnsi="Garamond" w:cs="Garamond"/>
+          <w:i/>
+        </w:rPr>
+        <w:tab/>
+      </w:r>
+      <w:r>
+        <w:rPr>
+          <w:rFonts w:ascii="Garamond" w:eastAsia="Garamond" w:hAnsi="Garamond" w:cs="Garamond"/>
+          <w:i/>
+        </w:rPr>
+        <w:tab/>
+      </w:r>
+      <w:r>
+        <w:rPr>
+          <w:rFonts w:ascii="Garamond" w:eastAsia="Garamond" w:hAnsi="Garamond" w:cs="Garamond"/>
+          <w:i/>
+        </w:rPr>
+        <w:tab/>
+      </w:r>
+      <w:r>
+        <w:rPr>
+          <w:rFonts w:ascii="Garamond" w:eastAsia="Garamond" w:hAnsi="Garamond" w:cs="Garamond"/>
+          <w:i/>
+        </w:rPr>
+        <w:tab/>
+        <w:t>New Orleans, LA, USA</w:t>
+      </w:r>
+    </w:p>
+    <w:p>
+      <w:pPr>
+        <w:widowControl w:val="0"/>
+        <w:numPr>
+          <w:ilvl w:val="0"/>
+          <w:numId w:val="3"/>
+        </w:numPr>
+        <w:spacing w:line="252" w:lineRule="auto"/>
+        <w:jc w:val="both"/>
+        <w:rPr>
+          <w:rFonts w:ascii="Garamond" w:eastAsia="Garamond" w:hAnsi="Garamond" w:cs="Garamond"/>
+          <w:b/>
+        </w:rPr>
+      </w:pPr>
+      <w:r>
+        <w:rPr>
+          <w:rFonts w:ascii="Garamond" w:eastAsia="Garamond" w:hAnsi="Garamond" w:cs="Garamond"/>
+        </w:rPr>
+        <w:t>Maintained cleanliness and orderliness of both inside and outside of the building by cutting grass, collecting trash and debris around the building, cleaning restrooms, caring for plants, and mopping floors.</w:t>
+      </w:r>
+    </w:p>
+    <w:p>
+      <w:pPr>
+        <w:widowControl w:val="0"/>
+        <w:numPr>
+          <w:ilvl w:val="0"/>
+          <w:numId w:val="3"/>
+        </w:numPr>
+        <w:spacing w:line="252" w:lineRule="auto"/>
+        <w:jc w:val="both"/>
+        <w:rPr>
+          <w:rFonts w:ascii="Garamond" w:eastAsia="Garamond" w:hAnsi="Garamond" w:cs="Garamond"/>
+          <w:b/>
+        </w:rPr>
+      </w:pPr>
+      <w:r>
+        <w:rPr>
+          <w:rFonts w:ascii="Garamond" w:eastAsia="Garamond" w:hAnsi="Garamond" w:cs="Garamond"/>
+        </w:rPr>
+        <w:t>Performed light maintenance such as fixing leaking toilets.</w:t>
       </w:r>
     </w:p>
     <w:p>
@@ -986,10 +705,408 @@
         <w:spacing w:line="252" w:lineRule="auto"/>
         <w:rPr>
           <w:rFonts w:ascii="Garamond" w:eastAsia="Garamond" w:hAnsi="Garamond" w:cs="Garamond"/>
-          <w:color w:val="000000"/>
-        </w:rPr>
-      </w:pPr>
-      <w:proofErr w:type="gramStart"/>
+          <w:b/>
+          <w:color w:val="000000"/>
+          <w:sz w:val="20"/>
+          <w:szCs w:val="20"/>
+        </w:rPr>
+      </w:pPr>
+      <w:r>
+        <w:rPr>
+          <w:rFonts w:ascii="Garamond" w:eastAsia="Garamond" w:hAnsi="Garamond" w:cs="Garamond"/>
+          <w:b/>
+          <w:color w:val="000000"/>
+          <w:sz w:val="20"/>
+          <w:szCs w:val="20"/>
+        </w:rPr>
+        <w:t xml:space="preserve"> </w:t>
+      </w:r>
+    </w:p>
+    <w:p>
+      <w:pPr>
+        <w:widowControl w:val="0"/>
+        <w:pBdr>
+          <w:top w:val="nil"/>
+          <w:left w:val="nil"/>
+          <w:bottom w:val="nil"/>
+          <w:right w:val="nil"/>
+          <w:between w:val="nil"/>
+        </w:pBdr>
+        <w:spacing w:line="252" w:lineRule="auto"/>
+        <w:rPr>
+          <w:rFonts w:ascii="Garamond" w:eastAsia="Garamond" w:hAnsi="Garamond" w:cs="Garamond"/>
+          <w:b/>
+          <w:color w:val="000000"/>
+        </w:rPr>
+      </w:pPr>
+      <w:r>
+        <w:rPr>
+          <w:rFonts w:ascii="Garamond" w:eastAsia="Garamond" w:hAnsi="Garamond" w:cs="Garamond"/>
+          <w:b/>
+        </w:rPr>
+        <w:t xml:space="preserve">Canal Street Veterinary Hospital                                                                             </w:t>
+      </w:r>
+      <w:r>
+        <w:rPr>
+          <w:rFonts w:ascii="Garamond" w:eastAsia="Garamond" w:hAnsi="Garamond" w:cs="Garamond"/>
+          <w:b/>
+        </w:rPr>
+        <w:tab/>
+      </w:r>
+      <w:r>
+        <w:rPr>
+          <w:rFonts w:ascii="Garamond" w:eastAsia="Garamond" w:hAnsi="Garamond" w:cs="Garamond"/>
+          <w:b/>
+        </w:rPr>
+        <w:tab/>
+        <w:t>Aug. 2015 - Apr. 2017</w:t>
+      </w:r>
+    </w:p>
+    <w:p>
+      <w:pPr>
+        <w:widowControl w:val="0"/>
+        <w:spacing w:line="252" w:lineRule="auto"/>
+        <w:rPr>
+          <w:rFonts w:ascii="Garamond" w:eastAsia="Garamond" w:hAnsi="Garamond" w:cs="Garamond"/>
+          <w:i/>
+        </w:rPr>
+      </w:pPr>
+      <w:r>
+        <w:rPr>
+          <w:rFonts w:ascii="Garamond" w:eastAsia="Garamond" w:hAnsi="Garamond" w:cs="Garamond"/>
+          <w:i/>
+        </w:rPr>
+        <w:t>Veterinary Assistant</w:t>
+      </w:r>
+      <w:r>
+        <w:rPr>
+          <w:rFonts w:ascii="Garamond" w:eastAsia="Garamond" w:hAnsi="Garamond" w:cs="Garamond"/>
+          <w:i/>
+        </w:rPr>
+        <w:tab/>
+      </w:r>
+      <w:r>
+        <w:rPr>
+          <w:rFonts w:ascii="Garamond" w:eastAsia="Garamond" w:hAnsi="Garamond" w:cs="Garamond"/>
+          <w:i/>
+        </w:rPr>
+        <w:tab/>
+      </w:r>
+      <w:r>
+        <w:rPr>
+          <w:rFonts w:ascii="Garamond" w:eastAsia="Garamond" w:hAnsi="Garamond" w:cs="Garamond"/>
+          <w:i/>
+        </w:rPr>
+        <w:tab/>
+      </w:r>
+      <w:r>
+        <w:rPr>
+          <w:rFonts w:ascii="Garamond" w:eastAsia="Garamond" w:hAnsi="Garamond" w:cs="Garamond"/>
+          <w:i/>
+        </w:rPr>
+        <w:tab/>
+      </w:r>
+      <w:r>
+        <w:rPr>
+          <w:rFonts w:ascii="Garamond" w:eastAsia="Garamond" w:hAnsi="Garamond" w:cs="Garamond"/>
+          <w:i/>
+        </w:rPr>
+        <w:tab/>
+      </w:r>
+      <w:r>
+        <w:rPr>
+          <w:rFonts w:ascii="Garamond" w:eastAsia="Garamond" w:hAnsi="Garamond" w:cs="Garamond"/>
+          <w:i/>
+        </w:rPr>
+        <w:tab/>
+      </w:r>
+      <w:r>
+        <w:rPr>
+          <w:rFonts w:ascii="Garamond" w:eastAsia="Garamond" w:hAnsi="Garamond" w:cs="Garamond"/>
+          <w:i/>
+        </w:rPr>
+        <w:tab/>
+      </w:r>
+      <w:r>
+        <w:rPr>
+          <w:rFonts w:ascii="Garamond" w:eastAsia="Garamond" w:hAnsi="Garamond" w:cs="Garamond"/>
+          <w:i/>
+        </w:rPr>
+        <w:tab/>
+      </w:r>
+      <w:r>
+        <w:rPr>
+          <w:rFonts w:ascii="Garamond" w:eastAsia="Garamond" w:hAnsi="Garamond" w:cs="Garamond"/>
+          <w:i/>
+          <w:color w:val="FF0000"/>
+        </w:rPr>
+        <w:t xml:space="preserve">  </w:t>
+      </w:r>
+      <w:r>
+        <w:rPr>
+          <w:rFonts w:ascii="Garamond" w:eastAsia="Garamond" w:hAnsi="Garamond" w:cs="Garamond"/>
+          <w:i/>
+        </w:rPr>
+        <w:t xml:space="preserve">    </w:t>
+      </w:r>
+      <w:r>
+        <w:rPr>
+          <w:rFonts w:ascii="Garamond" w:eastAsia="Garamond" w:hAnsi="Garamond" w:cs="Garamond"/>
+          <w:i/>
+        </w:rPr>
+        <w:tab/>
+      </w:r>
+      <w:r>
+        <w:rPr>
+          <w:rFonts w:ascii="Garamond" w:eastAsia="Garamond" w:hAnsi="Garamond" w:cs="Garamond"/>
+          <w:i/>
+        </w:rPr>
+        <w:tab/>
+        <w:t>New Orleans, LA, USA</w:t>
+      </w:r>
+    </w:p>
+    <w:p>
+      <w:pPr>
+        <w:widowControl w:val="0"/>
+        <w:numPr>
+          <w:ilvl w:val="0"/>
+          <w:numId w:val="2"/>
+        </w:numPr>
+        <w:spacing w:line="252" w:lineRule="auto"/>
+        <w:rPr>
+          <w:rFonts w:ascii="Garamond" w:eastAsia="Garamond" w:hAnsi="Garamond" w:cs="Garamond"/>
+        </w:rPr>
+      </w:pPr>
+      <w:r>
+        <w:rPr>
+          <w:rFonts w:ascii="Garamond" w:eastAsia="Garamond" w:hAnsi="Garamond" w:cs="Garamond"/>
+        </w:rPr>
+        <w:t>Cared for sick and injured dogs and cats by feeding, walking, and bathing them.</w:t>
+      </w:r>
+    </w:p>
+    <w:p>
+      <w:pPr>
+        <w:widowControl w:val="0"/>
+        <w:numPr>
+          <w:ilvl w:val="0"/>
+          <w:numId w:val="2"/>
+        </w:numPr>
+        <w:spacing w:line="252" w:lineRule="auto"/>
+        <w:rPr>
+          <w:rFonts w:ascii="Garamond" w:eastAsia="Garamond" w:hAnsi="Garamond" w:cs="Garamond"/>
+        </w:rPr>
+      </w:pPr>
+      <w:r>
+        <w:rPr>
+          <w:rFonts w:ascii="Garamond" w:eastAsia="Garamond" w:hAnsi="Garamond" w:cs="Garamond"/>
+        </w:rPr>
+        <w:t>Assisted doctor in exams and surgeries.</w:t>
+      </w:r>
+    </w:p>
+    <w:p>
+      <w:pPr>
+        <w:widowControl w:val="0"/>
+        <w:pBdr>
+          <w:top w:val="nil"/>
+          <w:left w:val="nil"/>
+          <w:bottom w:val="nil"/>
+          <w:right w:val="nil"/>
+          <w:between w:val="nil"/>
+        </w:pBdr>
+        <w:spacing w:line="252" w:lineRule="auto"/>
+        <w:rPr>
+          <w:rFonts w:ascii="Garamond" w:eastAsia="Garamond" w:hAnsi="Garamond" w:cs="Garamond"/>
+          <w:color w:val="000000"/>
+          <w:sz w:val="20"/>
+          <w:szCs w:val="20"/>
+        </w:rPr>
+      </w:pPr>
+    </w:p>
+    <w:p>
+      <w:pPr>
+        <w:widowControl w:val="0"/>
+        <w:pBdr>
+          <w:top w:val="nil"/>
+          <w:left w:val="nil"/>
+          <w:bottom w:val="single" w:sz="6" w:space="1" w:color="000000"/>
+          <w:right w:val="nil"/>
+          <w:between w:val="nil"/>
+        </w:pBdr>
+        <w:spacing w:line="252" w:lineRule="auto"/>
+        <w:rPr>
+          <w:rFonts w:ascii="Garamond" w:eastAsia="Garamond" w:hAnsi="Garamond" w:cs="Garamond"/>
+          <w:b/>
+          <w:color w:val="000000"/>
+          <w:sz w:val="4"/>
+          <w:szCs w:val="4"/>
+        </w:rPr>
+      </w:pPr>
+      <w:r>
+        <w:rPr>
+          <w:rFonts w:ascii="Garamond" w:eastAsia="Garamond" w:hAnsi="Garamond" w:cs="Garamond"/>
+          <w:b/>
+          <w:color w:val="000000"/>
+        </w:rPr>
+        <w:t xml:space="preserve">EDUCATION </w:t>
+      </w:r>
+      <w:r>
+        <w:rPr>
+          <w:rFonts w:ascii="Garamond" w:eastAsia="Garamond" w:hAnsi="Garamond" w:cs="Garamond"/>
+          <w:b/>
+          <w:color w:val="000000"/>
+          <w:sz w:val="4"/>
+          <w:szCs w:val="4"/>
+        </w:rPr>
+        <w:tab/>
+      </w:r>
+    </w:p>
+    <w:p>
+      <w:pPr>
+        <w:widowControl w:val="0"/>
+        <w:pBdr>
+          <w:top w:val="nil"/>
+          <w:left w:val="nil"/>
+          <w:bottom w:val="nil"/>
+          <w:right w:val="nil"/>
+          <w:between w:val="nil"/>
+        </w:pBdr>
+        <w:spacing w:line="252" w:lineRule="auto"/>
+        <w:rPr>
+          <w:rFonts w:ascii="Garamond" w:eastAsia="Garamond" w:hAnsi="Garamond" w:cs="Garamond"/>
+          <w:b/>
+          <w:color w:val="000000"/>
+        </w:rPr>
+      </w:pPr>
+      <w:r>
+        <w:rPr>
+          <w:rFonts w:ascii="Garamond" w:eastAsia="Garamond" w:hAnsi="Garamond" w:cs="Garamond"/>
+          <w:b/>
+        </w:rPr>
+        <w:t>Yuan Ze University</w:t>
+      </w:r>
+      <w:r>
+        <w:rPr>
+          <w:rFonts w:ascii="Garamond" w:eastAsia="Garamond" w:hAnsi="Garamond" w:cs="Garamond"/>
+          <w:b/>
+          <w:color w:val="000000"/>
+        </w:rPr>
+        <w:t xml:space="preserve"> </w:t>
+      </w:r>
+      <w:r>
+        <w:rPr>
+          <w:rFonts w:ascii="Garamond" w:eastAsia="Garamond" w:hAnsi="Garamond" w:cs="Garamond"/>
+          <w:b/>
+          <w:color w:val="000000"/>
+        </w:rPr>
+        <w:tab/>
+      </w:r>
+      <w:r>
+        <w:rPr>
+          <w:rFonts w:ascii="Garamond" w:eastAsia="Garamond" w:hAnsi="Garamond" w:cs="Garamond"/>
+          <w:b/>
+          <w:color w:val="000000"/>
+        </w:rPr>
+        <w:tab/>
+      </w:r>
+      <w:r>
+        <w:rPr>
+          <w:rFonts w:ascii="Garamond" w:eastAsia="Garamond" w:hAnsi="Garamond" w:cs="Garamond"/>
+          <w:b/>
+          <w:color w:val="000000"/>
+        </w:rPr>
+        <w:tab/>
+      </w:r>
+      <w:r>
+        <w:rPr>
+          <w:rFonts w:ascii="Garamond" w:eastAsia="Garamond" w:hAnsi="Garamond" w:cs="Garamond"/>
+          <w:b/>
+          <w:color w:val="000000"/>
+        </w:rPr>
+        <w:tab/>
+      </w:r>
+      <w:r>
+        <w:rPr>
+          <w:rFonts w:ascii="Garamond" w:eastAsia="Garamond" w:hAnsi="Garamond" w:cs="Garamond"/>
+          <w:b/>
+          <w:color w:val="000000"/>
+        </w:rPr>
+        <w:tab/>
+        <w:t xml:space="preserve">                     </w:t>
+      </w:r>
+      <w:r>
+        <w:rPr>
+          <w:rFonts w:ascii="Garamond" w:eastAsia="Garamond" w:hAnsi="Garamond" w:cs="Garamond"/>
+          <w:b/>
+          <w:color w:val="000000"/>
+        </w:rPr>
+        <w:tab/>
+        <w:t xml:space="preserve">        </w:t>
+      </w:r>
+      <w:r>
+        <w:rPr>
+          <w:rFonts w:ascii="Garamond" w:eastAsia="Garamond" w:hAnsi="Garamond" w:cs="Garamond"/>
+          <w:b/>
+          <w:color w:val="000000"/>
+        </w:rPr>
+        <w:tab/>
+      </w:r>
+      <w:r>
+        <w:rPr>
+          <w:rFonts w:ascii="Garamond" w:eastAsia="Garamond" w:hAnsi="Garamond" w:cs="Garamond"/>
+          <w:b/>
+          <w:color w:val="000000"/>
+        </w:rPr>
+        <w:tab/>
+        <w:t xml:space="preserve">      </w:t>
+      </w:r>
+      <w:r>
+        <w:rPr>
+          <w:rFonts w:ascii="Garamond" w:eastAsia="Garamond" w:hAnsi="Garamond" w:cs="Garamond"/>
+          <w:b/>
+          <w:color w:val="000000"/>
+        </w:rPr>
+        <w:tab/>
+      </w:r>
+      <w:r>
+        <w:rPr>
+          <w:rFonts w:ascii="Garamond" w:eastAsia="Garamond" w:hAnsi="Garamond" w:cs="Garamond"/>
+          <w:b/>
+          <w:color w:val="000000"/>
+        </w:rPr>
+        <w:tab/>
+      </w:r>
+      <w:r>
+        <w:rPr>
+          <w:rFonts w:ascii="Garamond" w:eastAsia="Garamond" w:hAnsi="Garamond" w:cs="Garamond"/>
+          <w:b/>
+        </w:rPr>
+        <w:t xml:space="preserve">        Est. 2028</w:t>
+      </w:r>
+      <w:r>
+        <w:rPr>
+          <w:rFonts w:ascii="Garamond" w:eastAsia="Garamond" w:hAnsi="Garamond" w:cs="Garamond"/>
+          <w:b/>
+          <w:color w:val="000000"/>
+        </w:rPr>
+        <w:t xml:space="preserve"> </w:t>
+      </w:r>
+    </w:p>
+    <w:p>
+      <w:pPr>
+        <w:widowControl w:val="0"/>
+        <w:pBdr>
+          <w:top w:val="nil"/>
+          <w:left w:val="nil"/>
+          <w:bottom w:val="nil"/>
+          <w:right w:val="nil"/>
+          <w:between w:val="nil"/>
+        </w:pBdr>
+        <w:spacing w:line="252" w:lineRule="auto"/>
+        <w:rPr>
+          <w:rFonts w:ascii="Garamond" w:eastAsia="Garamond" w:hAnsi="Garamond" w:cs="Garamond"/>
+          <w:color w:val="000000"/>
+        </w:rPr>
+      </w:pPr>
       <w:r>
         <w:rPr>
           <w:rFonts w:ascii="Garamond" w:eastAsia="Garamond" w:hAnsi="Garamond" w:cs="Garamond"/>
@@ -997,7 +1114,6 @@
         </w:rPr>
         <w:t>Bachelor’s in Informatics</w:t>
       </w:r>
-      <w:proofErr w:type="gramEnd"/>
       <w:r>
         <w:rPr>
           <w:rFonts w:ascii="Garamond" w:eastAsia="Garamond" w:hAnsi="Garamond" w:cs="Garamond"/>
@@ -1232,7 +1348,25 @@
         <w:rPr>
           <w:rFonts w:ascii="Garamond" w:eastAsia="Garamond" w:hAnsi="Garamond" w:cs="Garamond"/>
         </w:rPr>
-        <w:t>Weightlifting and fitness; Language learning; Trying new food; Hiking</w:t>
+        <w:t xml:space="preserve">Weightlifting and fitness; Language learning; </w:t>
+      </w:r>
+      <w:r>
+        <w:rPr>
+          <w:rFonts w:ascii="Garamond" w:eastAsia="Garamond" w:hAnsi="Garamond" w:cs="Garamond"/>
+        </w:rPr>
+        <w:t>Video production</w:t>
+      </w:r>
+      <w:r>
+        <w:rPr>
+          <w:rFonts w:ascii="Garamond" w:eastAsia="Garamond" w:hAnsi="Garamond" w:cs="Garamond"/>
+        </w:rPr>
+        <w:t xml:space="preserve">; </w:t>
+      </w:r>
+      <w:r>
+        <w:rPr>
+          <w:rFonts w:ascii="Garamond" w:eastAsia="Garamond" w:hAnsi="Garamond" w:cs="Garamond"/>
+        </w:rPr>
+        <w:t>Creative writing</w:t>
       </w:r>
     </w:p>
     <w:p>
@@ -2136,7 +2270,6 @@
   <w:style w:type="character" w:default="1" w:styleId="DefaultParagraphFont">
     <w:name w:val="Default Paragraph Font"/>
     <w:uiPriority w:val="1"/>
-    <w:semiHidden/>
     <w:unhideWhenUsed/>
   </w:style>
   <w:style w:type="table" w:default="1" w:styleId="TableNormal">

</xml_diff>